<commit_message>
roll animation bug fix
</commit_message>
<xml_diff>
--- a/eventTable/Final Beat-Boxer-Event-Table 3.2.2checklist.docx
+++ b/eventTable/Final Beat-Boxer-Event-Table 3.2.2checklist.docx
@@ -1150,6 +1150,7 @@
         <w:tc>
           <w:tcPr>
             <w:tcW w:w="1395" w:type="dxa"/>
+            <w:shd w:val="clear" w:color="auto" w:fill="FFFF00"/>
           </w:tcPr>
           <w:p/>
           <w:p/>
@@ -1175,6 +1176,7 @@
         <w:tc>
           <w:tcPr>
             <w:tcW w:w="1921" w:type="dxa"/>
+            <w:shd w:val="clear" w:color="auto" w:fill="FFFF00"/>
           </w:tcPr>
           <w:p>
             <w:r>
@@ -1185,6 +1187,7 @@
         <w:tc>
           <w:tcPr>
             <w:tcW w:w="1770" w:type="dxa"/>
+            <w:shd w:val="clear" w:color="auto" w:fill="FFFF00"/>
           </w:tcPr>
           <w:p>
             <w:r>
@@ -1195,6 +1198,7 @@
         <w:tc>
           <w:tcPr>
             <w:tcW w:w="1393" w:type="dxa"/>
+            <w:shd w:val="clear" w:color="auto" w:fill="FFFF00"/>
           </w:tcPr>
           <w:p>
             <w:r>
@@ -1205,6 +1209,7 @@
         <w:tc>
           <w:tcPr>
             <w:tcW w:w="1475" w:type="dxa"/>
+            <w:shd w:val="clear" w:color="auto" w:fill="FFFF00"/>
           </w:tcPr>
           <w:p>
             <w:r>
@@ -1215,6 +1220,7 @@
         <w:tc>
           <w:tcPr>
             <w:tcW w:w="1396" w:type="dxa"/>
+            <w:shd w:val="clear" w:color="auto" w:fill="FFFF00"/>
           </w:tcPr>
           <w:p>
             <w:r>
@@ -1824,6 +1830,7 @@
         <w:tc>
           <w:tcPr>
             <w:tcW w:w="1395" w:type="dxa"/>
+            <w:shd w:val="clear" w:color="auto" w:fill="FFFF00"/>
           </w:tcPr>
           <w:p/>
           <w:p>
@@ -1843,6 +1850,7 @@
         <w:tc>
           <w:tcPr>
             <w:tcW w:w="1921" w:type="dxa"/>
+            <w:shd w:val="clear" w:color="auto" w:fill="FFFF00"/>
           </w:tcPr>
           <w:p>
             <w:r>
@@ -1853,6 +1861,7 @@
         <w:tc>
           <w:tcPr>
             <w:tcW w:w="1770" w:type="dxa"/>
+            <w:shd w:val="clear" w:color="auto" w:fill="FFFF00"/>
           </w:tcPr>
           <w:p>
             <w:r>
@@ -1863,6 +1872,7 @@
         <w:tc>
           <w:tcPr>
             <w:tcW w:w="1393" w:type="dxa"/>
+            <w:shd w:val="clear" w:color="auto" w:fill="FFFF00"/>
           </w:tcPr>
           <w:p>
             <w:r>
@@ -1873,6 +1883,7 @@
         <w:tc>
           <w:tcPr>
             <w:tcW w:w="1475" w:type="dxa"/>
+            <w:shd w:val="clear" w:color="auto" w:fill="FFFF00"/>
           </w:tcPr>
           <w:p>
             <w:r>
@@ -1884,6 +1895,7 @@
         <w:tc>
           <w:tcPr>
             <w:tcW w:w="1396" w:type="dxa"/>
+            <w:shd w:val="clear" w:color="auto" w:fill="FFFF00"/>
           </w:tcPr>
           <w:p>
             <w:r>
@@ -1898,9 +1910,7 @@
             <w:tcW w:w="1395" w:type="dxa"/>
             <w:shd w:val="clear" w:color="auto" w:fill="FFFF00"/>
           </w:tcPr>
-          <w:p>
-            <w:bookmarkStart w:id="0" w:name="_GoBack" w:colFirst="0" w:colLast="5"/>
-          </w:p>
+          <w:p/>
           <w:p>
             <w:pPr>
               <w:jc w:val="center"/>
@@ -1976,7 +1986,6 @@
           </w:p>
         </w:tc>
       </w:tr>
-      <w:bookmarkEnd w:id="0"/>
       <w:tr>
         <w:trPr>
           <w:trHeight w:val="980"/>
@@ -1984,6 +1993,7 @@
         <w:tc>
           <w:tcPr>
             <w:tcW w:w="1395" w:type="dxa"/>
+            <w:shd w:val="clear" w:color="auto" w:fill="FFFF00"/>
           </w:tcPr>
           <w:p/>
           <w:p>
@@ -1998,6 +2008,7 @@
         <w:tc>
           <w:tcPr>
             <w:tcW w:w="1921" w:type="dxa"/>
+            <w:shd w:val="clear" w:color="auto" w:fill="FFFF00"/>
           </w:tcPr>
           <w:p>
             <w:r>
@@ -2008,12 +2019,14 @@
         <w:tc>
           <w:tcPr>
             <w:tcW w:w="1770" w:type="dxa"/>
+            <w:shd w:val="clear" w:color="auto" w:fill="FFFF00"/>
           </w:tcPr>
           <w:p/>
         </w:tc>
         <w:tc>
           <w:tcPr>
             <w:tcW w:w="1393" w:type="dxa"/>
+            <w:shd w:val="clear" w:color="auto" w:fill="FFFF00"/>
           </w:tcPr>
           <w:p>
             <w:r>
@@ -2024,6 +2037,7 @@
         <w:tc>
           <w:tcPr>
             <w:tcW w:w="1475" w:type="dxa"/>
+            <w:shd w:val="clear" w:color="auto" w:fill="FFFF00"/>
           </w:tcPr>
           <w:p>
             <w:r>
@@ -2039,6 +2053,7 @@
         <w:tc>
           <w:tcPr>
             <w:tcW w:w="1396" w:type="dxa"/>
+            <w:shd w:val="clear" w:color="auto" w:fill="FFFF00"/>
           </w:tcPr>
           <w:p>
             <w:r>
@@ -2051,6 +2066,7 @@
         <w:tc>
           <w:tcPr>
             <w:tcW w:w="1395" w:type="dxa"/>
+            <w:shd w:val="clear" w:color="auto" w:fill="FFFF00"/>
           </w:tcPr>
           <w:p>
             <w:pPr>
@@ -2074,6 +2090,7 @@
         <w:tc>
           <w:tcPr>
             <w:tcW w:w="1921" w:type="dxa"/>
+            <w:shd w:val="clear" w:color="auto" w:fill="FFFF00"/>
           </w:tcPr>
           <w:p>
             <w:r>
@@ -2084,6 +2101,7 @@
         <w:tc>
           <w:tcPr>
             <w:tcW w:w="1770" w:type="dxa"/>
+            <w:shd w:val="clear" w:color="auto" w:fill="FFFF00"/>
           </w:tcPr>
           <w:p>
             <w:r>
@@ -2094,6 +2112,7 @@
         <w:tc>
           <w:tcPr>
             <w:tcW w:w="1393" w:type="dxa"/>
+            <w:shd w:val="clear" w:color="auto" w:fill="FFFF00"/>
           </w:tcPr>
           <w:p>
             <w:r>
@@ -2104,6 +2123,7 @@
         <w:tc>
           <w:tcPr>
             <w:tcW w:w="1475" w:type="dxa"/>
+            <w:shd w:val="clear" w:color="auto" w:fill="FFFF00"/>
           </w:tcPr>
           <w:p>
             <w:r>
@@ -2114,6 +2134,7 @@
         <w:tc>
           <w:tcPr>
             <w:tcW w:w="1396" w:type="dxa"/>
+            <w:shd w:val="clear" w:color="auto" w:fill="FFFF00"/>
           </w:tcPr>
           <w:p>
             <w:r>
@@ -2206,6 +2227,7 @@
         <w:tc>
           <w:tcPr>
             <w:tcW w:w="1395" w:type="dxa"/>
+            <w:shd w:val="clear" w:color="auto" w:fill="FFFF00"/>
           </w:tcPr>
           <w:p>
             <w:pPr>
@@ -2224,6 +2246,7 @@
         <w:tc>
           <w:tcPr>
             <w:tcW w:w="1921" w:type="dxa"/>
+            <w:shd w:val="clear" w:color="auto" w:fill="FFFF00"/>
           </w:tcPr>
           <w:p>
             <w:r>
@@ -2234,6 +2257,7 @@
         <w:tc>
           <w:tcPr>
             <w:tcW w:w="1770" w:type="dxa"/>
+            <w:shd w:val="clear" w:color="auto" w:fill="FFFF00"/>
           </w:tcPr>
           <w:p>
             <w:r>
@@ -2244,6 +2268,7 @@
         <w:tc>
           <w:tcPr>
             <w:tcW w:w="1393" w:type="dxa"/>
+            <w:shd w:val="clear" w:color="auto" w:fill="FFFF00"/>
           </w:tcPr>
           <w:p>
             <w:r>
@@ -2254,6 +2279,7 @@
         <w:tc>
           <w:tcPr>
             <w:tcW w:w="1475" w:type="dxa"/>
+            <w:shd w:val="clear" w:color="auto" w:fill="FFFF00"/>
           </w:tcPr>
           <w:p>
             <w:r>
@@ -2268,6 +2294,7 @@
         <w:tc>
           <w:tcPr>
             <w:tcW w:w="1396" w:type="dxa"/>
+            <w:shd w:val="clear" w:color="auto" w:fill="FFFF00"/>
           </w:tcPr>
           <w:p>
             <w:r>
@@ -2281,6 +2308,7 @@
         <w:tc>
           <w:tcPr>
             <w:tcW w:w="1395" w:type="dxa"/>
+            <w:shd w:val="clear" w:color="auto" w:fill="FFFF00"/>
           </w:tcPr>
           <w:p/>
           <w:p>
@@ -2308,6 +2336,7 @@
         <w:tc>
           <w:tcPr>
             <w:tcW w:w="1921" w:type="dxa"/>
+            <w:shd w:val="clear" w:color="auto" w:fill="FFFF00"/>
           </w:tcPr>
           <w:p>
             <w:r>
@@ -2318,6 +2347,7 @@
         <w:tc>
           <w:tcPr>
             <w:tcW w:w="1770" w:type="dxa"/>
+            <w:shd w:val="clear" w:color="auto" w:fill="FFFF00"/>
           </w:tcPr>
           <w:p>
             <w:r>
@@ -2328,6 +2358,7 @@
         <w:tc>
           <w:tcPr>
             <w:tcW w:w="1393" w:type="dxa"/>
+            <w:shd w:val="clear" w:color="auto" w:fill="FFFF00"/>
           </w:tcPr>
           <w:p>
             <w:r>
@@ -2338,6 +2369,7 @@
         <w:tc>
           <w:tcPr>
             <w:tcW w:w="1475" w:type="dxa"/>
+            <w:shd w:val="clear" w:color="auto" w:fill="FFFF00"/>
           </w:tcPr>
           <w:p>
             <w:r>
@@ -2349,6 +2381,7 @@
         <w:tc>
           <w:tcPr>
             <w:tcW w:w="1396" w:type="dxa"/>
+            <w:shd w:val="clear" w:color="auto" w:fill="FFFF00"/>
           </w:tcPr>
           <w:p>
             <w:r>
@@ -2843,11 +2876,13 @@
         <w:tc>
           <w:tcPr>
             <w:tcW w:w="1395" w:type="dxa"/>
-          </w:tcPr>
-          <w:p>
-            <w:pPr>
-              <w:jc w:val="center"/>
-            </w:pPr>
+            <w:shd w:val="clear" w:color="auto" w:fill="FFFF00"/>
+          </w:tcPr>
+          <w:p>
+            <w:pPr>
+              <w:jc w:val="center"/>
+            </w:pPr>
+            <w:bookmarkStart w:id="0" w:name="_GoBack" w:colFirst="0" w:colLast="5"/>
             <w:r>
               <w:t>19</w:t>
             </w:r>
@@ -2859,6 +2894,7 @@
         <w:tc>
           <w:tcPr>
             <w:tcW w:w="1921" w:type="dxa"/>
+            <w:shd w:val="clear" w:color="auto" w:fill="FFFF00"/>
           </w:tcPr>
           <w:p>
             <w:r>
@@ -2869,6 +2905,7 @@
         <w:tc>
           <w:tcPr>
             <w:tcW w:w="1770" w:type="dxa"/>
+            <w:shd w:val="clear" w:color="auto" w:fill="FFFF00"/>
           </w:tcPr>
           <w:p>
             <w:r>
@@ -2879,6 +2916,7 @@
         <w:tc>
           <w:tcPr>
             <w:tcW w:w="1393" w:type="dxa"/>
+            <w:shd w:val="clear" w:color="auto" w:fill="FFFF00"/>
           </w:tcPr>
           <w:p>
             <w:r>
@@ -2889,6 +2927,7 @@
         <w:tc>
           <w:tcPr>
             <w:tcW w:w="1475" w:type="dxa"/>
+            <w:shd w:val="clear" w:color="auto" w:fill="FFFF00"/>
           </w:tcPr>
           <w:p>
             <w:r>
@@ -2899,6 +2938,7 @@
         <w:tc>
           <w:tcPr>
             <w:tcW w:w="1396" w:type="dxa"/>
+            <w:shd w:val="clear" w:color="auto" w:fill="FFFF00"/>
           </w:tcPr>
           <w:p>
             <w:r>
@@ -2907,6 +2947,7 @@
           </w:p>
         </w:tc>
       </w:tr>
+      <w:bookmarkEnd w:id="0"/>
       <w:tr>
         <w:tc>
           <w:tcPr>
@@ -3300,6 +3341,7 @@
         <w:tc>
           <w:tcPr>
             <w:tcW w:w="1395" w:type="dxa"/>
+            <w:shd w:val="clear" w:color="auto" w:fill="FFFF00"/>
           </w:tcPr>
           <w:p>
             <w:pPr>
@@ -3313,6 +3355,7 @@
         <w:tc>
           <w:tcPr>
             <w:tcW w:w="1921" w:type="dxa"/>
+            <w:shd w:val="clear" w:color="auto" w:fill="FFFF00"/>
           </w:tcPr>
           <w:p>
             <w:r>
@@ -3323,12 +3366,14 @@
         <w:tc>
           <w:tcPr>
             <w:tcW w:w="1770" w:type="dxa"/>
+            <w:shd w:val="clear" w:color="auto" w:fill="FFFF00"/>
           </w:tcPr>
           <w:p/>
         </w:tc>
         <w:tc>
           <w:tcPr>
             <w:tcW w:w="1393" w:type="dxa"/>
+            <w:shd w:val="clear" w:color="auto" w:fill="FFFF00"/>
           </w:tcPr>
           <w:p>
             <w:r>
@@ -3339,6 +3384,7 @@
         <w:tc>
           <w:tcPr>
             <w:tcW w:w="1475" w:type="dxa"/>
+            <w:shd w:val="clear" w:color="auto" w:fill="FFFF00"/>
           </w:tcPr>
           <w:p>
             <w:r>
@@ -3349,6 +3395,7 @@
         <w:tc>
           <w:tcPr>
             <w:tcW w:w="1396" w:type="dxa"/>
+            <w:shd w:val="clear" w:color="auto" w:fill="FFFF00"/>
           </w:tcPr>
           <w:p>
             <w:r>
@@ -4747,4 +4794,16 @@
   <a:objectDefaults/>
   <a:extraClrSchemeLst/>
 </a:theme>
+</file>
+
+<file path=customXml/item1.xml><?xml version="1.0" encoding="utf-8"?>
+<b:Sources xmlns:b="http://schemas.openxmlformats.org/officeDocument/2006/bibliography" xmlns="http://schemas.openxmlformats.org/officeDocument/2006/bibliography" SelectedStyle="\APASixthEditionOfficeOnline.xsl" StyleName="APA" Version="6"/>
+</file>
+
+<file path=customXml/itemProps1.xml><?xml version="1.0" encoding="utf-8"?>
+<ds:datastoreItem xmlns:ds="http://schemas.openxmlformats.org/officeDocument/2006/customXml" ds:itemID="{0FCBA0CC-FE47-4297-ADF8-19504B7F4CFA}">
+  <ds:schemaRefs>
+    <ds:schemaRef ds:uri="http://schemas.openxmlformats.org/officeDocument/2006/bibliography"/>
+  </ds:schemaRefs>
+</ds:datastoreItem>
 </file>
</xml_diff>

<commit_message>
Health and Stamina bars change based on current values
</commit_message>
<xml_diff>
--- a/eventTable/Final Beat-Boxer-Event-Table 3.2.2checklist.docx
+++ b/eventTable/Final Beat-Boxer-Event-Table 3.2.2checklist.docx
@@ -2147,6 +2147,7 @@
         <w:tc>
           <w:tcPr>
             <w:tcW w:w="1395" w:type="dxa"/>
+            <w:shd w:val="clear" w:color="auto" w:fill="FFFF00"/>
           </w:tcPr>
           <w:p>
             <w:pPr>
@@ -2175,6 +2176,7 @@
         <w:tc>
           <w:tcPr>
             <w:tcW w:w="1921" w:type="dxa"/>
+            <w:shd w:val="clear" w:color="auto" w:fill="FFFF00"/>
           </w:tcPr>
           <w:p>
             <w:r>
@@ -2185,6 +2187,7 @@
         <w:tc>
           <w:tcPr>
             <w:tcW w:w="1770" w:type="dxa"/>
+            <w:shd w:val="clear" w:color="auto" w:fill="FFFF00"/>
           </w:tcPr>
           <w:p>
             <w:r>
@@ -2195,6 +2198,7 @@
         <w:tc>
           <w:tcPr>
             <w:tcW w:w="1393" w:type="dxa"/>
+            <w:shd w:val="clear" w:color="auto" w:fill="FFFF00"/>
           </w:tcPr>
           <w:p>
             <w:r>
@@ -2205,6 +2209,7 @@
         <w:tc>
           <w:tcPr>
             <w:tcW w:w="1475" w:type="dxa"/>
+            <w:shd w:val="clear" w:color="auto" w:fill="FFFF00"/>
           </w:tcPr>
           <w:p>
             <w:r>
@@ -2215,13 +2220,16 @@
         <w:tc>
           <w:tcPr>
             <w:tcW w:w="1396" w:type="dxa"/>
-          </w:tcPr>
-          <w:p>
-            <w:r>
-              <w:t>User</w:t>
-            </w:r>
-          </w:p>
-        </w:tc>
+            <w:shd w:val="clear" w:color="auto" w:fill="FFFF00"/>
+          </w:tcPr>
+          <w:p>
+            <w:r>
+              <w:t>User</w:t>
+            </w:r>
+          </w:p>
+        </w:tc>
+        <w:bookmarkStart w:id="0" w:name="_GoBack"/>
+        <w:bookmarkEnd w:id="0"/>
       </w:tr>
       <w:tr>
         <w:tc>
@@ -2882,7 +2890,6 @@
             <w:pPr>
               <w:jc w:val="center"/>
             </w:pPr>
-            <w:bookmarkStart w:id="0" w:name="_GoBack" w:colFirst="0" w:colLast="5"/>
             <w:r>
               <w:t>19</w:t>
             </w:r>
@@ -2947,7 +2954,6 @@
           </w:p>
         </w:tc>
       </w:tr>
-      <w:bookmarkEnd w:id="0"/>
       <w:tr>
         <w:tc>
           <w:tcPr>
@@ -4801,7 +4807,7 @@
 </file>
 
 <file path=customXml/itemProps1.xml><?xml version="1.0" encoding="utf-8"?>
-<ds:datastoreItem xmlns:ds="http://schemas.openxmlformats.org/officeDocument/2006/customXml" ds:itemID="{0FCBA0CC-FE47-4297-ADF8-19504B7F4CFA}">
+<ds:datastoreItem xmlns:ds="http://schemas.openxmlformats.org/officeDocument/2006/customXml" ds:itemID="{13594C59-9A33-4779-B953-0BB03F5414E7}">
   <ds:schemaRefs>
     <ds:schemaRef ds:uri="http://schemas.openxmlformats.org/officeDocument/2006/bibliography"/>
   </ds:schemaRefs>

</xml_diff>

<commit_message>
fixed combo bug so it works now and fixed crouch bug where it doesn't drain guts
</commit_message>
<xml_diff>
--- a/eventTable/Final Beat-Boxer-Event-Table 3.2.2checklist.docx
+++ b/eventTable/Final Beat-Boxer-Event-Table 3.2.2checklist.docx
@@ -1233,8 +1233,11 @@
         <w:tc>
           <w:tcPr>
             <w:tcW w:w="1395" w:type="dxa"/>
-          </w:tcPr>
-          <w:p/>
+            <w:shd w:val="clear" w:color="auto" w:fill="FFFF00"/>
+          </w:tcPr>
+          <w:p>
+            <w:bookmarkStart w:id="0" w:name="_GoBack" w:colFirst="0" w:colLast="5"/>
+          </w:p>
           <w:p>
             <w:pPr>
               <w:jc w:val="center"/>
@@ -1264,6 +1267,7 @@
         <w:tc>
           <w:tcPr>
             <w:tcW w:w="1921" w:type="dxa"/>
+            <w:shd w:val="clear" w:color="auto" w:fill="FFFF00"/>
           </w:tcPr>
           <w:p>
             <w:r>
@@ -1274,6 +1278,7 @@
         <w:tc>
           <w:tcPr>
             <w:tcW w:w="1770" w:type="dxa"/>
+            <w:shd w:val="clear" w:color="auto" w:fill="FFFF00"/>
           </w:tcPr>
           <w:p>
             <w:r>
@@ -1284,6 +1289,7 @@
         <w:tc>
           <w:tcPr>
             <w:tcW w:w="1393" w:type="dxa"/>
+            <w:shd w:val="clear" w:color="auto" w:fill="FFFF00"/>
           </w:tcPr>
           <w:p>
             <w:r>
@@ -1294,6 +1300,7 @@
         <w:tc>
           <w:tcPr>
             <w:tcW w:w="1475" w:type="dxa"/>
+            <w:shd w:val="clear" w:color="auto" w:fill="FFFF00"/>
           </w:tcPr>
           <w:p>
             <w:r>
@@ -1304,6 +1311,7 @@
         <w:tc>
           <w:tcPr>
             <w:tcW w:w="1396" w:type="dxa"/>
+            <w:shd w:val="clear" w:color="auto" w:fill="FFFF00"/>
           </w:tcPr>
           <w:p>
             <w:r>
@@ -1316,6 +1324,7 @@
         <w:tc>
           <w:tcPr>
             <w:tcW w:w="1395" w:type="dxa"/>
+            <w:shd w:val="clear" w:color="auto" w:fill="FFFF00"/>
           </w:tcPr>
           <w:p>
             <w:pPr>
@@ -1342,6 +1351,7 @@
         <w:tc>
           <w:tcPr>
             <w:tcW w:w="1921" w:type="dxa"/>
+            <w:shd w:val="clear" w:color="auto" w:fill="FFFF00"/>
           </w:tcPr>
           <w:p>
             <w:r>
@@ -1360,6 +1370,7 @@
         <w:tc>
           <w:tcPr>
             <w:tcW w:w="1770" w:type="dxa"/>
+            <w:shd w:val="clear" w:color="auto" w:fill="FFFF00"/>
           </w:tcPr>
           <w:p>
             <w:r>
@@ -1370,6 +1381,7 @@
         <w:tc>
           <w:tcPr>
             <w:tcW w:w="1393" w:type="dxa"/>
+            <w:shd w:val="clear" w:color="auto" w:fill="FFFF00"/>
           </w:tcPr>
           <w:p>
             <w:r>
@@ -1380,6 +1392,7 @@
         <w:tc>
           <w:tcPr>
             <w:tcW w:w="1475" w:type="dxa"/>
+            <w:shd w:val="clear" w:color="auto" w:fill="FFFF00"/>
           </w:tcPr>
           <w:p>
             <w:r>
@@ -1390,6 +1403,7 @@
         <w:tc>
           <w:tcPr>
             <w:tcW w:w="1396" w:type="dxa"/>
+            <w:shd w:val="clear" w:color="auto" w:fill="FFFF00"/>
           </w:tcPr>
           <w:p>
             <w:r>
@@ -1402,6 +1416,7 @@
         <w:tc>
           <w:tcPr>
             <w:tcW w:w="1395" w:type="dxa"/>
+            <w:shd w:val="clear" w:color="auto" w:fill="FFFF00"/>
           </w:tcPr>
           <w:p>
             <w:pPr>
@@ -1421,6 +1436,7 @@
         <w:tc>
           <w:tcPr>
             <w:tcW w:w="1921" w:type="dxa"/>
+            <w:shd w:val="clear" w:color="auto" w:fill="FFFF00"/>
           </w:tcPr>
           <w:p>
             <w:r>
@@ -1431,6 +1447,7 @@
         <w:tc>
           <w:tcPr>
             <w:tcW w:w="1770" w:type="dxa"/>
+            <w:shd w:val="clear" w:color="auto" w:fill="FFFF00"/>
           </w:tcPr>
           <w:p>
             <w:r>
@@ -1441,6 +1458,7 @@
         <w:tc>
           <w:tcPr>
             <w:tcW w:w="1393" w:type="dxa"/>
+            <w:shd w:val="clear" w:color="auto" w:fill="FFFF00"/>
           </w:tcPr>
           <w:p>
             <w:r>
@@ -1451,6 +1469,7 @@
         <w:tc>
           <w:tcPr>
             <w:tcW w:w="1475" w:type="dxa"/>
+            <w:shd w:val="clear" w:color="auto" w:fill="FFFF00"/>
           </w:tcPr>
           <w:p>
             <w:r>
@@ -1461,6 +1480,7 @@
         <w:tc>
           <w:tcPr>
             <w:tcW w:w="1396" w:type="dxa"/>
+            <w:shd w:val="clear" w:color="auto" w:fill="FFFF00"/>
           </w:tcPr>
           <w:p>
             <w:r>
@@ -1469,6 +1489,7 @@
           </w:p>
         </w:tc>
       </w:tr>
+      <w:bookmarkEnd w:id="0"/>
       <w:tr>
         <w:tc>
           <w:tcPr>
@@ -2228,8 +2249,6 @@
             </w:r>
           </w:p>
         </w:tc>
-        <w:bookmarkStart w:id="0" w:name="_GoBack"/>
-        <w:bookmarkEnd w:id="0"/>
       </w:tr>
       <w:tr>
         <w:tc>
@@ -4807,7 +4826,7 @@
 </file>
 
 <file path=customXml/itemProps1.xml><?xml version="1.0" encoding="utf-8"?>
-<ds:datastoreItem xmlns:ds="http://schemas.openxmlformats.org/officeDocument/2006/customXml" ds:itemID="{13594C59-9A33-4779-B953-0BB03F5414E7}">
+<ds:datastoreItem xmlns:ds="http://schemas.openxmlformats.org/officeDocument/2006/customXml" ds:itemID="{A902F569-8F46-495B-9B5F-185C05845257}">
   <ds:schemaRefs>
     <ds:schemaRef ds:uri="http://schemas.openxmlformats.org/officeDocument/2006/bibliography"/>
   </ds:schemaRefs>

</xml_diff>